<commit_message>
WUSB PC ПС for homepage
</commit_message>
<xml_diff>
--- a/files/Polzovatelskoe_soglashenie_2024-12-12.docx
+++ b/files/Polzovatelskoe_soglashenie_2024-12-12.docx
@@ -88,7 +88,19 @@
         <w:rPr>
           <w:rFonts w:ascii="Times New Roman" w:hAnsi="Times New Roman"/>
         </w:rPr>
-        <w:t>(далее – «Сервисы», а в отдельности – «Сервис»), доступных в том числе в сети Интернет         по адресу https://example.com/ (далее – «Сайт»), и Вами (физическим лицом пользователем сети Интернет), далее  «Пользователь», по поводу использования Сервисов.</w:t>
+        <w:t>(далее – «Сервисы», а в отдельности – «Сервис»), доступных в том числе в сети Интернет         по адресу https://</w:t>
+      </w:r>
+      <w:r>
+        <w:rPr>
+          <w:rFonts w:ascii="Times New Roman" w:hAnsi="Times New Roman"/>
+        </w:rPr>
+        <w:t>andryuxa.ru</w:t>
+      </w:r>
+      <w:r>
+        <w:rPr>
+          <w:rFonts w:ascii="Times New Roman" w:hAnsi="Times New Roman"/>
+        </w:rPr>
+        <w:t>/ (далее – «Сайт»), и Вами (физическим лицом пользователем сети Интернет), далее  «Пользователь», по поводу использования Сервисов.</w:t>
       </w:r>
     </w:p>
     <w:p>
@@ -113,7 +125,21 @@
             <w:rStyle w:val="InternetLink"/>
             <w:rFonts w:ascii="Times New Roman" w:hAnsi="Times New Roman"/>
           </w:rPr>
-          <w:t>https://example.com/files/Polzovatelskoe_soglashenie_2024-12-12.docx</w:t>
+          <w:t>https://</w:t>
+        </w:r>
+        <w:r>
+          <w:rPr>
+            <w:rStyle w:val="InternetLink"/>
+            <w:rFonts w:ascii="Times New Roman" w:hAnsi="Times New Roman"/>
+          </w:rPr>
+          <w:t>andryuxa.ru</w:t>
+        </w:r>
+        <w:r>
+          <w:rPr>
+            <w:rStyle w:val="InternetLink"/>
+            <w:rFonts w:ascii="Times New Roman" w:hAnsi="Times New Roman"/>
+          </w:rPr>
+          <w:t>/files/Polzovatelskoe_soglashenie_2024-12-12.docx</w:t>
         </w:r>
       </w:hyperlink>
       <w:r>
@@ -149,7 +175,7 @@
       </w:pPr>
       <w:r>
         <w:rPr/>
-        <w:t xml:space="preserve">      </w:t>
+        <w:t xml:space="preserve"> </w:t>
       </w:r>
     </w:p>
     <w:p>
@@ -200,7 +226,13 @@
         <w:rPr>
           <w:rFonts w:ascii="Times New Roman" w:hAnsi="Times New Roman"/>
         </w:rPr>
-        <w:t xml:space="preserve"> - это сайт расположенный по адресу https://example.com</w:t>
+        <w:t xml:space="preserve"> - это сайт расположенный по адресу https://</w:t>
+      </w:r>
+      <w:r>
+        <w:rPr>
+          <w:rFonts w:ascii="Times New Roman" w:hAnsi="Times New Roman"/>
+        </w:rPr>
+        <w:t>andryuxa.ru</w:t>
       </w:r>
     </w:p>
     <w:p>
@@ -301,7 +333,7 @@
         <w:rPr>
           <w:rFonts w:ascii="Times New Roman" w:hAnsi="Times New Roman"/>
         </w:rPr>
-        <w:t>- компания Селектел, на сервере которой Администратор арендует ресурсы для размещения и функционирования сайта. Сайт компании Селектел расположен в интернете по адресу https://selectel.ru/</w:t>
+        <w:t>- компания HostiMan, на сервере которой Администратор арендует ресурсы для размещения и функционирования сайта. Сайт компании Селектел расположен в интернете по адресу https://hostiman.ru</w:t>
       </w:r>
     </w:p>
     <w:p>
@@ -348,387 +380,351 @@
       </w:r>
       <w:r>
         <w:rPr/>
+        <w:t>1 Пользователь может зарегистрироваться на Сайте, либо не регистрируясь скачать с Сайта файлы, размещенные другими Пользователями, если Пользователи на это согласны. Согласие Пользователя выражается в установке соответствующих настроек в Свойствах файла (см. пункт 2 Предмета Соглашения).</w:t>
+      </w:r>
+    </w:p>
+    <w:p>
+      <w:pPr>
+        <w:pStyle w:val="Normal"/>
+        <w:bidi w:val="0"/>
+        <w:spacing w:lineRule="auto" w:line="360"/>
+        <w:jc w:val="left"/>
+        <w:rPr/>
+      </w:pPr>
+      <w:r>
+        <w:rPr/>
+      </w:r>
+    </w:p>
+    <w:p>
+      <w:pPr>
+        <w:pStyle w:val="Normal"/>
+        <w:bidi w:val="0"/>
+        <w:spacing w:lineRule="auto" w:line="360"/>
+        <w:jc w:val="left"/>
+        <w:rPr/>
+      </w:pPr>
+      <w:r>
+        <w:rPr/>
+        <w:t xml:space="preserve">     </w:t>
+      </w:r>
+      <w:r>
+        <w:rPr/>
+        <w:t xml:space="preserve">2 Регистрируясь на Сайте, Пользователь соглашается на обработку его Персональных Данных. При регистрации Пользователь вводит вводит свои Персональные Данные: email, имя и фамилию. Загружая файлы на Сайт, Пользователь также может загружать свои Персональные Данные. </w:t>
+      </w:r>
+    </w:p>
+    <w:p>
+      <w:pPr>
+        <w:pStyle w:val="Normal"/>
+        <w:bidi w:val="0"/>
+        <w:spacing w:lineRule="auto" w:line="360"/>
+        <w:jc w:val="left"/>
+        <w:rPr/>
+      </w:pPr>
+      <w:r>
+        <w:rPr/>
+        <w:t xml:space="preserve">      </w:t>
+      </w:r>
+    </w:p>
+    <w:p>
+      <w:pPr>
+        <w:pStyle w:val="Normal"/>
+        <w:bidi w:val="0"/>
+        <w:spacing w:lineRule="auto" w:line="360"/>
+        <w:jc w:val="left"/>
+        <w:rPr/>
+      </w:pPr>
+      <w:r>
+        <w:rPr/>
+        <w:t xml:space="preserve">      </w:t>
+      </w:r>
+      <w:r>
+        <w:rPr/>
+        <w:t>3 После регистрации Пользователь может загружать файлы на сайт и скачивать их с сайта. Пользователь может делиться ссылкой на загруженные файлы с другими зарегистрированными пользователями сайта  или делать их доступными для всех, у кого есть ссылка.</w:t>
+      </w:r>
+    </w:p>
+    <w:p>
+      <w:pPr>
+        <w:pStyle w:val="Normal"/>
+        <w:bidi w:val="0"/>
+        <w:spacing w:lineRule="auto" w:line="360"/>
+        <w:jc w:val="left"/>
+        <w:rPr/>
+      </w:pPr>
+      <w:r>
+        <w:rPr/>
+        <w:t xml:space="preserve">       </w:t>
+      </w:r>
+    </w:p>
+    <w:p>
+      <w:pPr>
+        <w:pStyle w:val="Normal"/>
+        <w:bidi w:val="0"/>
+        <w:spacing w:lineRule="auto" w:line="360"/>
+        <w:jc w:val="left"/>
+        <w:rPr/>
+      </w:pPr>
+      <w:r>
+        <w:rPr/>
+        <w:t xml:space="preserve">      </w:t>
+      </w:r>
+      <w:r>
+        <w:rPr/>
+        <w:t>4 Пользователю доступ</w:t>
+      </w:r>
+      <w:r>
+        <w:rPr/>
+        <w:t>ен</w:t>
+      </w:r>
+      <w:r>
+        <w:rPr/>
+        <w:t xml:space="preserve"> </w:t>
+      </w:r>
+      <w:r>
+        <w:rPr/>
         <w:t>1</w:t>
       </w:r>
       <w:r>
         <w:rPr/>
-        <w:t xml:space="preserve"> Пользователь может зарегистрироваться на Сайте, либо не регистрируясь скачать с Сайта файлы, размещенные другими Пользователями, если Пользователи на это согласны. Согласие Пользователя выражается в установке соответствующих настроек в Свойствах файла (см. пункт 2 Предмета Соглашения).</w:t>
-      </w:r>
-    </w:p>
-    <w:p>
-      <w:pPr>
-        <w:pStyle w:val="Normal"/>
-        <w:bidi w:val="0"/>
-        <w:spacing w:lineRule="auto" w:line="360"/>
-        <w:jc w:val="left"/>
-        <w:rPr/>
-      </w:pPr>
-      <w:r>
-        <w:rPr/>
-      </w:r>
-    </w:p>
-    <w:p>
-      <w:pPr>
-        <w:pStyle w:val="Normal"/>
-        <w:bidi w:val="0"/>
-        <w:spacing w:lineRule="auto" w:line="360"/>
-        <w:jc w:val="left"/>
-        <w:rPr/>
-      </w:pPr>
-      <w:r>
-        <w:rPr/>
-        <w:t xml:space="preserve">     </w:t>
-      </w:r>
-      <w:r>
-        <w:rPr/>
-        <w:t xml:space="preserve">2 Регистрируясь на Сайте, Пользователь соглашается на обработку его Персональных Данных. При регистрации Пользователь вводит вводит свои Персональные Данные: email, имя и фамилию. Загружая файлы на Сайт, Пользователь также может загружать свои Персональные Данные. </w:t>
-      </w:r>
-    </w:p>
-    <w:p>
-      <w:pPr>
-        <w:pStyle w:val="Normal"/>
-        <w:bidi w:val="0"/>
-        <w:spacing w:lineRule="auto" w:line="360"/>
-        <w:jc w:val="left"/>
-        <w:rPr/>
-      </w:pPr>
-      <w:r>
-        <w:rPr/>
-        <w:t xml:space="preserve">      </w:t>
-      </w:r>
-    </w:p>
-    <w:p>
-      <w:pPr>
-        <w:pStyle w:val="Normal"/>
-        <w:bidi w:val="0"/>
-        <w:spacing w:lineRule="auto" w:line="360"/>
-        <w:jc w:val="left"/>
-        <w:rPr/>
-      </w:pPr>
-      <w:r>
-        <w:rPr/>
-        <w:t xml:space="preserve">      </w:t>
-      </w:r>
-      <w:r>
-        <w:rPr/>
-        <w:t>3</w:t>
-      </w:r>
-      <w:r>
-        <w:rPr/>
-        <w:t xml:space="preserve"> После регистрации Пользователь может загружать файлы на сайт и скачивать их с сайта. Пользователь может делиться ссылкой на загруженные файлы с другими зарегистрированными пользователями сайта  или делать их доступными для всех, у кого есть ссылка.</w:t>
-      </w:r>
-    </w:p>
-    <w:p>
-      <w:pPr>
-        <w:pStyle w:val="Normal"/>
-        <w:bidi w:val="0"/>
-        <w:spacing w:lineRule="auto" w:line="360"/>
-        <w:jc w:val="left"/>
-        <w:rPr/>
-      </w:pPr>
-      <w:r>
-        <w:rPr/>
-        <w:t xml:space="preserve">       </w:t>
-      </w:r>
-    </w:p>
-    <w:p>
-      <w:pPr>
-        <w:pStyle w:val="Normal"/>
-        <w:bidi w:val="0"/>
-        <w:spacing w:lineRule="auto" w:line="360"/>
-        <w:jc w:val="left"/>
-        <w:rPr/>
-      </w:pPr>
-      <w:r>
-        <w:rPr/>
-        <w:t xml:space="preserve">      </w:t>
-      </w:r>
-      <w:r>
-        <w:rPr/>
-        <w:t>4</w:t>
-      </w:r>
-      <w:r>
-        <w:rPr/>
-        <w:t xml:space="preserve"> Пользователю доступно 4 Гб места на Сайте.</w:t>
-      </w:r>
-    </w:p>
-    <w:p>
-      <w:pPr>
-        <w:pStyle w:val="Normal"/>
-        <w:bidi w:val="0"/>
-        <w:spacing w:lineRule="auto" w:line="360"/>
-        <w:jc w:val="left"/>
-        <w:rPr/>
-      </w:pPr>
-      <w:r>
-        <w:rPr/>
-        <w:t xml:space="preserve">      </w:t>
-      </w:r>
-    </w:p>
-    <w:p>
-      <w:pPr>
-        <w:pStyle w:val="Normal"/>
-        <w:bidi w:val="0"/>
-        <w:spacing w:lineRule="auto" w:line="360"/>
-        <w:jc w:val="left"/>
-        <w:rPr/>
-      </w:pPr>
-      <w:r>
-        <w:rPr/>
-        <w:t xml:space="preserve">      </w:t>
-      </w:r>
-      <w:r>
-        <w:rPr/>
-        <w:t>5</w:t>
-      </w:r>
-      <w:r>
-        <w:rPr/>
-        <w:t xml:space="preserve"> По умолчанию файлы доступны для скачивания только Пользователю.</w:t>
-      </w:r>
-    </w:p>
-    <w:p>
-      <w:pPr>
-        <w:pStyle w:val="Normal"/>
-        <w:bidi w:val="0"/>
-        <w:spacing w:lineRule="auto" w:line="360"/>
-        <w:jc w:val="left"/>
-        <w:rPr/>
-      </w:pPr>
-      <w:r>
-        <w:rPr/>
-        <w:t xml:space="preserve">      </w:t>
-      </w:r>
-    </w:p>
-    <w:p>
-      <w:pPr>
-        <w:pStyle w:val="Normal"/>
-        <w:bidi w:val="0"/>
-        <w:spacing w:lineRule="auto" w:line="360"/>
-        <w:jc w:val="left"/>
-        <w:rPr/>
-      </w:pPr>
-      <w:r>
-        <w:rPr/>
-        <w:t xml:space="preserve">      </w:t>
-      </w:r>
-      <w:r>
-        <w:rPr/>
-        <w:t>6</w:t>
-      </w:r>
-      <w:r>
-        <w:rPr/>
-        <w:t xml:space="preserve"> Сервис предоставляется бесплатно. Но он может стать платным в любой момент.</w:t>
-      </w:r>
-    </w:p>
-    <w:p>
-      <w:pPr>
-        <w:pStyle w:val="Normal"/>
-        <w:bidi w:val="0"/>
-        <w:jc w:val="left"/>
-        <w:rPr/>
-      </w:pPr>
-      <w:r>
-        <w:rPr/>
-        <w:t xml:space="preserve">      </w:t>
-      </w:r>
-    </w:p>
-    <w:p>
-      <w:pPr>
-        <w:pStyle w:val="Normal"/>
-        <w:bidi w:val="0"/>
-        <w:spacing w:lineRule="auto" w:line="360"/>
-        <w:jc w:val="left"/>
-        <w:rPr/>
-      </w:pPr>
-      <w:r>
-        <w:rPr/>
-        <w:t xml:space="preserve">      </w:t>
-      </w:r>
-      <w:r>
-        <w:rPr/>
-        <w:t>7</w:t>
-      </w:r>
-      <w:r>
-        <w:rPr/>
-        <w:t xml:space="preserve"> Технической поддержки или любой обратной связи на Сайте нет и не предвидится. Это бесплатный сервис, а у всего бесплатного есть свои минусы.</w:t>
-      </w:r>
-    </w:p>
-    <w:p>
-      <w:pPr>
-        <w:pStyle w:val="Normal"/>
-        <w:bidi w:val="0"/>
-        <w:spacing w:lineRule="auto" w:line="360"/>
-        <w:jc w:val="left"/>
-        <w:rPr/>
-      </w:pPr>
-      <w:r>
-        <w:rPr/>
-        <w:t xml:space="preserve">      </w:t>
-      </w:r>
-    </w:p>
-    <w:p>
-      <w:pPr>
-        <w:pStyle w:val="Normal"/>
-        <w:bidi w:val="0"/>
-        <w:spacing w:lineRule="auto" w:line="360"/>
-        <w:jc w:val="left"/>
-        <w:rPr/>
-      </w:pPr>
-      <w:r>
-        <w:rPr/>
-        <w:t xml:space="preserve">      </w:t>
-      </w:r>
-      <w:r>
-        <w:rPr/>
-        <w:t>8</w:t>
-      </w:r>
-      <w:r>
-        <w:rPr/>
-        <w:t xml:space="preserve"> Размещение Сайта на сервере Компании оплачено до декабря 2025 года. Администратор не гарантирует, что после этого Сайт продолжит свою работу.</w:t>
-      </w:r>
-    </w:p>
-    <w:p>
-      <w:pPr>
-        <w:pStyle w:val="Normal"/>
-        <w:bidi w:val="0"/>
-        <w:spacing w:lineRule="auto" w:line="360"/>
-        <w:jc w:val="left"/>
-        <w:rPr/>
-      </w:pPr>
-      <w:r>
-        <w:rPr/>
-        <w:t xml:space="preserve">      </w:t>
-      </w:r>
-    </w:p>
-    <w:p>
-      <w:pPr>
-        <w:pStyle w:val="Normal"/>
-        <w:bidi w:val="0"/>
-        <w:spacing w:lineRule="auto" w:line="360"/>
-        <w:jc w:val="left"/>
-        <w:rPr/>
-      </w:pPr>
-      <w:r>
-        <w:rPr/>
-        <w:t xml:space="preserve">      </w:t>
-      </w:r>
-      <w:r>
-        <w:rPr/>
-        <w:t>9</w:t>
-      </w:r>
-      <w:r>
-        <w:rPr/>
-        <w:t xml:space="preserve"> Пользователь соглашается просматривать рекламу, которую Администратор Сайта может разместить на страницах Сайта.</w:t>
-      </w:r>
-    </w:p>
-    <w:p>
-      <w:pPr>
-        <w:pStyle w:val="Normal"/>
-        <w:bidi w:val="0"/>
-        <w:spacing w:lineRule="auto" w:line="360"/>
-        <w:jc w:val="left"/>
-        <w:rPr/>
-      </w:pPr>
-      <w:r>
-        <w:rPr/>
-        <w:t xml:space="preserve">      </w:t>
-      </w:r>
-    </w:p>
-    <w:p>
-      <w:pPr>
-        <w:pStyle w:val="Normal"/>
-        <w:bidi w:val="0"/>
-        <w:spacing w:lineRule="auto" w:line="360"/>
-        <w:jc w:val="left"/>
-        <w:rPr/>
-      </w:pPr>
-      <w:r>
-        <w:rPr/>
-        <w:t xml:space="preserve">      </w:t>
-      </w:r>
-      <w:r>
-        <w:rPr/>
-        <w:t>10</w:t>
-      </w:r>
-      <w:r>
-        <w:rPr/>
-        <w:t xml:space="preserve"> Если Пользователь удаляет ранее загруженный файл, он понимает, что физически файл не удаляется ещё пол-года, в соотвествии с законодательством Российской Федерации и может быть доступен другим людям.</w:t>
-      </w:r>
-    </w:p>
-    <w:p>
-      <w:pPr>
-        <w:pStyle w:val="Normal"/>
-        <w:bidi w:val="0"/>
-        <w:spacing w:lineRule="auto" w:line="360"/>
-        <w:jc w:val="left"/>
-        <w:rPr/>
-      </w:pPr>
-      <w:r>
-        <w:rPr/>
-        <w:t xml:space="preserve">      </w:t>
-      </w:r>
-    </w:p>
-    <w:p>
-      <w:pPr>
-        <w:pStyle w:val="Normal"/>
-        <w:bidi w:val="0"/>
-        <w:spacing w:lineRule="auto" w:line="360"/>
-        <w:jc w:val="left"/>
-        <w:rPr/>
-      </w:pPr>
-      <w:r>
-        <w:rPr/>
-        <w:t xml:space="preserve">      </w:t>
-      </w:r>
-      <w:r>
-        <w:rPr/>
-        <w:t>1</w:t>
-      </w:r>
-      <w:r>
-        <w:rPr/>
-        <w:t>1</w:t>
-      </w:r>
-      <w:r>
-        <w:rPr/>
-        <w:t xml:space="preserve"> Если Пользователь удаляет ранее загруженный файл, он понимает, что физически файл не удаляется ещё пол-года, в соотвествии с законодательством Российской Федерации, а место, занимаемое файлом не будет доступно Пользователю ещё шесть месяцев после удаления.</w:t>
-      </w:r>
-    </w:p>
-    <w:p>
-      <w:pPr>
-        <w:pStyle w:val="Normal"/>
-        <w:bidi w:val="0"/>
-        <w:spacing w:lineRule="auto" w:line="360"/>
-        <w:jc w:val="left"/>
-        <w:rPr/>
-      </w:pPr>
-      <w:r>
-        <w:rPr/>
-        <w:t xml:space="preserve">      </w:t>
-      </w:r>
-    </w:p>
-    <w:p>
-      <w:pPr>
-        <w:pStyle w:val="Normal"/>
-        <w:bidi w:val="0"/>
-        <w:spacing w:lineRule="auto" w:line="360"/>
-        <w:jc w:val="left"/>
-        <w:rPr/>
-      </w:pPr>
-      <w:r>
-        <w:rPr/>
-        <w:t xml:space="preserve">      </w:t>
-      </w:r>
-      <w:r>
-        <w:rPr/>
-        <w:t>1</w:t>
-      </w:r>
-      <w:r>
-        <w:rPr/>
-        <w:t>2</w:t>
-      </w:r>
-      <w:r>
-        <w:rPr/>
-        <w:t xml:space="preserve"> Пользователь может сделать добровольное пожертвование (донат) на развитие Сайта. Но это не накаладывает на Администратора Сайта никаких обязательств, кроме тех, которые описаны в настоящем соглашении.</w:t>
+        <w:t xml:space="preserve"> Гб места на Сайте.</w:t>
+      </w:r>
+    </w:p>
+    <w:p>
+      <w:pPr>
+        <w:pStyle w:val="Normal"/>
+        <w:bidi w:val="0"/>
+        <w:spacing w:lineRule="auto" w:line="360"/>
+        <w:jc w:val="left"/>
+        <w:rPr/>
+      </w:pPr>
+      <w:r>
+        <w:rPr/>
+        <w:t xml:space="preserve">      </w:t>
+      </w:r>
+    </w:p>
+    <w:p>
+      <w:pPr>
+        <w:pStyle w:val="Normal"/>
+        <w:bidi w:val="0"/>
+        <w:spacing w:lineRule="auto" w:line="360"/>
+        <w:jc w:val="left"/>
+        <w:rPr/>
+      </w:pPr>
+      <w:r>
+        <w:rPr/>
+        <w:t xml:space="preserve">      </w:t>
+      </w:r>
+      <w:r>
+        <w:rPr/>
+        <w:t>5 По умолчанию файлы доступны для скачивания только Пользователю.</w:t>
+      </w:r>
+    </w:p>
+    <w:p>
+      <w:pPr>
+        <w:pStyle w:val="Normal"/>
+        <w:bidi w:val="0"/>
+        <w:spacing w:lineRule="auto" w:line="360"/>
+        <w:jc w:val="left"/>
+        <w:rPr/>
+      </w:pPr>
+      <w:r>
+        <w:rPr/>
+        <w:t xml:space="preserve">      </w:t>
+      </w:r>
+    </w:p>
+    <w:p>
+      <w:pPr>
+        <w:pStyle w:val="Normal"/>
+        <w:bidi w:val="0"/>
+        <w:spacing w:lineRule="auto" w:line="360"/>
+        <w:jc w:val="left"/>
+        <w:rPr/>
+      </w:pPr>
+      <w:r>
+        <w:rPr/>
+        <w:t xml:space="preserve">      </w:t>
+      </w:r>
+      <w:r>
+        <w:rPr/>
+        <w:t>6 Сервис предоставляется бесплатно. Но он может стать платным в любой момент.</w:t>
+      </w:r>
+    </w:p>
+    <w:p>
+      <w:pPr>
+        <w:pStyle w:val="Normal"/>
+        <w:bidi w:val="0"/>
+        <w:jc w:val="left"/>
+        <w:rPr/>
+      </w:pPr>
+      <w:r>
+        <w:rPr/>
+        <w:t xml:space="preserve">      </w:t>
+      </w:r>
+    </w:p>
+    <w:p>
+      <w:pPr>
+        <w:pStyle w:val="Normal"/>
+        <w:bidi w:val="0"/>
+        <w:spacing w:lineRule="auto" w:line="360"/>
+        <w:jc w:val="left"/>
+        <w:rPr/>
+      </w:pPr>
+      <w:r>
+        <w:rPr/>
+        <w:t xml:space="preserve">      </w:t>
+      </w:r>
+      <w:r>
+        <w:rPr/>
+        <w:t>7 Технической поддержки или любой обратной связи на Сайте нет и не предвидится. Это бесплатный сервис, а у всего бесплатного есть свои минусы.</w:t>
+      </w:r>
+    </w:p>
+    <w:p>
+      <w:pPr>
+        <w:pStyle w:val="Normal"/>
+        <w:bidi w:val="0"/>
+        <w:spacing w:lineRule="auto" w:line="360"/>
+        <w:jc w:val="left"/>
+        <w:rPr/>
+      </w:pPr>
+      <w:r>
+        <w:rPr/>
+        <w:t xml:space="preserve">      </w:t>
+      </w:r>
+    </w:p>
+    <w:p>
+      <w:pPr>
+        <w:pStyle w:val="Normal"/>
+        <w:bidi w:val="0"/>
+        <w:spacing w:lineRule="auto" w:line="360"/>
+        <w:jc w:val="left"/>
+        <w:rPr/>
+      </w:pPr>
+      <w:r>
+        <w:rPr/>
+        <w:t xml:space="preserve">      </w:t>
+      </w:r>
+      <w:r>
+        <w:rPr/>
+        <w:t>8 Размещение Сайта на сервере Компании оплачено до декабря 2025 года. Администратор не гарантирует, что после этого Сайт продолжит свою работу.</w:t>
+      </w:r>
+    </w:p>
+    <w:p>
+      <w:pPr>
+        <w:pStyle w:val="Normal"/>
+        <w:bidi w:val="0"/>
+        <w:spacing w:lineRule="auto" w:line="360"/>
+        <w:jc w:val="left"/>
+        <w:rPr/>
+      </w:pPr>
+      <w:r>
+        <w:rPr/>
+        <w:t xml:space="preserve">      </w:t>
+      </w:r>
+    </w:p>
+    <w:p>
+      <w:pPr>
+        <w:pStyle w:val="Normal"/>
+        <w:bidi w:val="0"/>
+        <w:spacing w:lineRule="auto" w:line="360"/>
+        <w:jc w:val="left"/>
+        <w:rPr/>
+      </w:pPr>
+      <w:r>
+        <w:rPr/>
+        <w:t xml:space="preserve">      </w:t>
+      </w:r>
+      <w:r>
+        <w:rPr/>
+        <w:t>9 Пользователь соглашается просматривать рекламу, которую Администратор Сайта может разместить на страницах Сайта.</w:t>
+      </w:r>
+    </w:p>
+    <w:p>
+      <w:pPr>
+        <w:pStyle w:val="Normal"/>
+        <w:bidi w:val="0"/>
+        <w:spacing w:lineRule="auto" w:line="360"/>
+        <w:jc w:val="left"/>
+        <w:rPr/>
+      </w:pPr>
+      <w:r>
+        <w:rPr/>
+        <w:t xml:space="preserve">      </w:t>
+      </w:r>
+    </w:p>
+    <w:p>
+      <w:pPr>
+        <w:pStyle w:val="Normal"/>
+        <w:bidi w:val="0"/>
+        <w:spacing w:lineRule="auto" w:line="360"/>
+        <w:jc w:val="left"/>
+        <w:rPr/>
+      </w:pPr>
+      <w:r>
+        <w:rPr/>
+        <w:t xml:space="preserve">      </w:t>
+      </w:r>
+      <w:r>
+        <w:rPr/>
+        <w:t>10 Если Пользователь удаляет ранее загруженный файл, он понимает, что физически файл не удаляется ещё пол-года, в соотвествии с законодательством Российской Федерации и может быть доступен другим людям.</w:t>
+      </w:r>
+    </w:p>
+    <w:p>
+      <w:pPr>
+        <w:pStyle w:val="Normal"/>
+        <w:bidi w:val="0"/>
+        <w:spacing w:lineRule="auto" w:line="360"/>
+        <w:jc w:val="left"/>
+        <w:rPr/>
+      </w:pPr>
+      <w:r>
+        <w:rPr/>
+        <w:t xml:space="preserve">      </w:t>
+      </w:r>
+    </w:p>
+    <w:p>
+      <w:pPr>
+        <w:pStyle w:val="Normal"/>
+        <w:bidi w:val="0"/>
+        <w:spacing w:lineRule="auto" w:line="360"/>
+        <w:jc w:val="left"/>
+        <w:rPr/>
+      </w:pPr>
+      <w:r>
+        <w:rPr/>
+        <w:t xml:space="preserve">      </w:t>
+      </w:r>
+      <w:r>
+        <w:rPr/>
+        <w:t>11 Если Пользователь удаляет ранее загруженный файл, он понимает, что физически файл не удаляется ещё пол-года, в соотвествии с законодательством Российской Федерации, а место, занимаемое файлом не будет доступно Пользователю ещё шесть месяцев после удаления.</w:t>
+      </w:r>
+    </w:p>
+    <w:p>
+      <w:pPr>
+        <w:pStyle w:val="Normal"/>
+        <w:bidi w:val="0"/>
+        <w:spacing w:lineRule="auto" w:line="360"/>
+        <w:jc w:val="left"/>
+        <w:rPr/>
+      </w:pPr>
+      <w:r>
+        <w:rPr/>
+        <w:t xml:space="preserve">      </w:t>
+      </w:r>
+    </w:p>
+    <w:p>
+      <w:pPr>
+        <w:pStyle w:val="Normal"/>
+        <w:bidi w:val="0"/>
+        <w:spacing w:lineRule="auto" w:line="360"/>
+        <w:jc w:val="left"/>
+        <w:rPr/>
+      </w:pPr>
+      <w:r>
+        <w:rPr/>
+        <w:t xml:space="preserve">      </w:t>
+      </w:r>
+      <w:r>
+        <w:rPr/>
+        <w:t>12 Пользователь может сделать добровольное пожертвование (донат) на развитие Сайта. Но это не накаладывает на Администратора Сайта никаких обязательств, кроме тех, которые описаны в настоящем соглашении.</w:t>
       </w:r>
     </w:p>
     <w:p>

</xml_diff>